<commit_message>
add some new line
</commit_message>
<xml_diff>
--- a/OOP/Question About OOP.docx
+++ b/OOP/Question About OOP.docx
@@ -82,7 +82,21 @@
           <w:sz w:val="28"/>
           <w:szCs w:val="28"/>
         </w:rPr>
-        <w:t xml:space="preserve">Object-oriented programming (OOP) is a programming paradigm that focuses on creating </w:t>
+        <w:t xml:space="preserve">Object-oriented programming (OOP) is a programming </w:t>
+      </w:r>
+      <w:r>
+        <w:rPr>
+          <w:sz w:val="28"/>
+          <w:szCs w:val="28"/>
+        </w:rPr>
+        <w:t>technique</w:t>
+      </w:r>
+      <w:r>
+        <w:rPr>
+          <w:sz w:val="28"/>
+          <w:szCs w:val="28"/>
+        </w:rPr>
+        <w:t xml:space="preserve"> that focuses on creating </w:t>
       </w:r>
       <w:r>
         <w:rPr>
@@ -2657,7 +2671,23 @@
           <w:szCs w:val="28"/>
         </w:rPr>
         <w:lastRenderedPageBreak/>
-        <w:t>However, unlike some other programming languages, Python does not support method overloading in the traditional sense. In Python, you can define a method with a default parameter value, which can be used to achieve similar functionality as method overloading.</w:t>
+        <w:t xml:space="preserve">However, unlike some other programming languages, </w:t>
+      </w:r>
+      <w:r>
+        <w:rPr>
+          <w:b/>
+          <w:bCs/>
+          <w:sz w:val="28"/>
+          <w:szCs w:val="28"/>
+        </w:rPr>
+        <w:t>Python does not support method overloading in the traditional sense</w:t>
+      </w:r>
+      <w:r>
+        <w:rPr>
+          <w:sz w:val="28"/>
+          <w:szCs w:val="28"/>
+        </w:rPr>
+        <w:t>. In Python, you can define a method with a default parameter value, which can be used to achieve similar functionality as method overloading.</w:t>
       </w:r>
     </w:p>
     <w:p>
@@ -2751,34 +2781,66 @@
           <w:sz w:val="28"/>
           <w:szCs w:val="28"/>
         </w:rPr>
-        <w:t>In this example, we have a Math class with two add() methods. The first method takes two parameters and returns their sum, while the second method takes three parameters (with a default value of 0 for the third parameter) and returns their sum.</w:t>
-      </w:r>
-    </w:p>
-    <w:p>
-      <w:pPr>
-        <w:spacing w:after="0"/>
-        <w:jc w:val="both"/>
-        <w:rPr>
-          <w:sz w:val="28"/>
-          <w:szCs w:val="28"/>
-        </w:rPr>
-      </w:pPr>
-    </w:p>
-    <w:p>
-      <w:pPr>
-        <w:spacing w:after="0"/>
-        <w:jc w:val="both"/>
-        <w:rPr>
-          <w:sz w:val="28"/>
-          <w:szCs w:val="28"/>
-        </w:rPr>
-      </w:pPr>
-      <w:r>
-        <w:rPr>
-          <w:sz w:val="28"/>
-          <w:szCs w:val="28"/>
-        </w:rPr>
-        <w:t>When we create an instance of the Math class and call the add() method with two or three parameters, we get different outputs depending on the number of parameters passed. This demonstrates the functionality of method overloading, where the same method name can be used to perform different operations depending on the number or types of parameters passed.</w:t>
+        <w:t xml:space="preserve">In this example, we have a Math class with two </w:t>
+      </w:r>
+      <w:proofErr w:type="gramStart"/>
+      <w:r>
+        <w:rPr>
+          <w:sz w:val="28"/>
+          <w:szCs w:val="28"/>
+        </w:rPr>
+        <w:t>add(</w:t>
+      </w:r>
+      <w:proofErr w:type="gramEnd"/>
+      <w:r>
+        <w:rPr>
+          <w:sz w:val="28"/>
+          <w:szCs w:val="28"/>
+        </w:rPr>
+        <w:t>) methods. The first method takes two parameters and returns their sum, while the second method takes three parameters (with a default value of 0 for the third parameter) and returns their sum.</w:t>
+      </w:r>
+    </w:p>
+    <w:p>
+      <w:pPr>
+        <w:spacing w:after="0"/>
+        <w:jc w:val="both"/>
+        <w:rPr>
+          <w:sz w:val="28"/>
+          <w:szCs w:val="28"/>
+        </w:rPr>
+      </w:pPr>
+    </w:p>
+    <w:p>
+      <w:pPr>
+        <w:spacing w:after="0"/>
+        <w:jc w:val="both"/>
+        <w:rPr>
+          <w:sz w:val="28"/>
+          <w:szCs w:val="28"/>
+        </w:rPr>
+      </w:pPr>
+      <w:r>
+        <w:rPr>
+          <w:sz w:val="28"/>
+          <w:szCs w:val="28"/>
+        </w:rPr>
+        <w:t xml:space="preserve">When we create an instance of the Math class and call the </w:t>
+      </w:r>
+      <w:proofErr w:type="gramStart"/>
+      <w:r>
+        <w:rPr>
+          <w:sz w:val="28"/>
+          <w:szCs w:val="28"/>
+        </w:rPr>
+        <w:t>add(</w:t>
+      </w:r>
+      <w:proofErr w:type="gramEnd"/>
+      <w:r>
+        <w:rPr>
+          <w:sz w:val="28"/>
+          <w:szCs w:val="28"/>
+        </w:rPr>
+        <w:t>) method with two or three parameters, we get different outputs depending on the number of parameters passed. This demonstrates the functionality of method overloading, where the same method name can be used to perform different operations depending on the number or types of parameters passed.</w:t>
       </w:r>
     </w:p>
     <w:p>
@@ -2882,7 +2944,23 @@
           <w:sz w:val="28"/>
           <w:szCs w:val="28"/>
         </w:rPr>
-        <w:t>In Python, operator overloading is achieved by defining special methods in a class that correspond to the operator being used. For example, the + operator can be overloaded by defining a method called add() in the class.</w:t>
+        <w:t xml:space="preserve">In Python, operator overloading is achieved by defining special methods in a class that correspond to the operator being used. For example, the + operator can be overloaded by defining a method called </w:t>
+      </w:r>
+      <w:proofErr w:type="gramStart"/>
+      <w:r>
+        <w:rPr>
+          <w:sz w:val="28"/>
+          <w:szCs w:val="28"/>
+        </w:rPr>
+        <w:t>add(</w:t>
+      </w:r>
+      <w:proofErr w:type="gramEnd"/>
+      <w:r>
+        <w:rPr>
+          <w:sz w:val="28"/>
+          <w:szCs w:val="28"/>
+        </w:rPr>
+        <w:t>) in the class.</w:t>
       </w:r>
     </w:p>
     <w:p>
@@ -3010,7 +3088,23 @@
           <w:sz w:val="28"/>
           <w:szCs w:val="28"/>
         </w:rPr>
-        <w:t xml:space="preserve">), sub(), and mul() to overload the +, -, and * operators respectively. We also define a </w:t>
+        <w:t xml:space="preserve">), sub(), and </w:t>
+      </w:r>
+      <w:proofErr w:type="spellStart"/>
+      <w:r>
+        <w:rPr>
+          <w:sz w:val="28"/>
+          <w:szCs w:val="28"/>
+        </w:rPr>
+        <w:t>mul</w:t>
+      </w:r>
+      <w:proofErr w:type="spellEnd"/>
+      <w:r>
+        <w:rPr>
+          <w:sz w:val="28"/>
+          <w:szCs w:val="28"/>
+        </w:rPr>
+        <w:t xml:space="preserve">() to overload the +, -, and * operators respectively. We also define a </w:t>
       </w:r>
       <w:proofErr w:type="gramStart"/>
       <w:r>
@@ -3054,6 +3148,147 @@
           <w:szCs w:val="28"/>
         </w:rPr>
         <w:t>When we create two Vector objects and use the overloaded operators to perform operations on them, we get the expected results. This demonstrates the functionality of operator overloading, where operators can be redefined for custom classes to provide a more intuitive and flexible interface for working with objects.</w:t>
+      </w:r>
+    </w:p>
+    <w:p>
+      <w:pPr>
+        <w:spacing w:after="0"/>
+        <w:jc w:val="both"/>
+        <w:rPr>
+          <w:sz w:val="28"/>
+          <w:szCs w:val="28"/>
+        </w:rPr>
+      </w:pPr>
+    </w:p>
+    <w:p>
+      <w:pPr>
+        <w:spacing w:after="0"/>
+        <w:jc w:val="both"/>
+        <w:rPr>
+          <w:b/>
+          <w:bCs/>
+          <w:color w:val="00B0F0"/>
+          <w:sz w:val="28"/>
+          <w:szCs w:val="28"/>
+        </w:rPr>
+      </w:pPr>
+      <w:r>
+        <w:rPr>
+          <w:b/>
+          <w:bCs/>
+          <w:color w:val="00B0F0"/>
+          <w:sz w:val="28"/>
+          <w:szCs w:val="28"/>
+        </w:rPr>
+        <w:t>What is the difference between Private and Protected in OOP?</w:t>
+      </w:r>
+    </w:p>
+    <w:p>
+      <w:pPr>
+        <w:spacing w:after="0"/>
+        <w:jc w:val="both"/>
+        <w:rPr>
+          <w:sz w:val="28"/>
+          <w:szCs w:val="28"/>
+        </w:rPr>
+      </w:pPr>
+    </w:p>
+    <w:p>
+      <w:pPr>
+        <w:spacing w:after="0"/>
+        <w:jc w:val="both"/>
+        <w:rPr>
+          <w:sz w:val="28"/>
+          <w:szCs w:val="28"/>
+        </w:rPr>
+      </w:pPr>
+      <w:r>
+        <w:rPr>
+          <w:sz w:val="28"/>
+          <w:szCs w:val="28"/>
+        </w:rPr>
+        <w:t>In object-oriented programming (OOP), both "protected" and "private" are access modifiers used to restrict access to class members. However, they differ in terms of the scope of accessibility.</w:t>
+      </w:r>
+    </w:p>
+    <w:p>
+      <w:pPr>
+        <w:spacing w:after="0"/>
+        <w:jc w:val="both"/>
+        <w:rPr>
+          <w:sz w:val="28"/>
+          <w:szCs w:val="28"/>
+        </w:rPr>
+      </w:pPr>
+    </w:p>
+    <w:p>
+      <w:pPr>
+        <w:spacing w:after="0"/>
+        <w:jc w:val="both"/>
+        <w:rPr>
+          <w:sz w:val="28"/>
+          <w:szCs w:val="28"/>
+        </w:rPr>
+      </w:pPr>
+      <w:r>
+        <w:rPr>
+          <w:sz w:val="28"/>
+          <w:szCs w:val="28"/>
+        </w:rPr>
+        <w:t>"Private" is the most restrictive access modifier, and it allows access only within the same class where the private member is declared. This means that any other class or subclass outside of the original class cannot access that private member.</w:t>
+      </w:r>
+    </w:p>
+    <w:p>
+      <w:pPr>
+        <w:spacing w:after="0"/>
+        <w:jc w:val="both"/>
+        <w:rPr>
+          <w:sz w:val="28"/>
+          <w:szCs w:val="28"/>
+        </w:rPr>
+      </w:pPr>
+    </w:p>
+    <w:p>
+      <w:pPr>
+        <w:spacing w:after="0"/>
+        <w:jc w:val="both"/>
+        <w:rPr>
+          <w:sz w:val="28"/>
+          <w:szCs w:val="28"/>
+        </w:rPr>
+      </w:pPr>
+      <w:r>
+        <w:rPr>
+          <w:sz w:val="28"/>
+          <w:szCs w:val="28"/>
+        </w:rPr>
+        <w:t>"Protected", on the other hand, allows access to the member within the same class where it is declared, as well as any subclasses of that class, regardless of their package or location. However, it does not allow access to members from other unrelated classes.</w:t>
+      </w:r>
+    </w:p>
+    <w:p>
+      <w:pPr>
+        <w:spacing w:after="0"/>
+        <w:jc w:val="both"/>
+        <w:rPr>
+          <w:sz w:val="28"/>
+          <w:szCs w:val="28"/>
+        </w:rPr>
+      </w:pPr>
+    </w:p>
+    <w:p>
+      <w:pPr>
+        <w:spacing w:after="0"/>
+        <w:jc w:val="both"/>
+        <w:rPr>
+          <w:sz w:val="28"/>
+          <w:szCs w:val="28"/>
+        </w:rPr>
+      </w:pPr>
+      <w:r>
+        <w:rPr>
+          <w:sz w:val="28"/>
+          <w:szCs w:val="28"/>
+        </w:rPr>
+        <w:t>In summary, the main difference between "protected" and "private" is that "private" restricts access to the member only within the same class, whereas "protected" allows access within the same class and any subclasses that inherit from that class.</w:t>
       </w:r>
     </w:p>
     <w:sectPr>

</xml_diff>